<commit_message>
new sequence + bloom forms
</commit_message>
<xml_diff>
--- a/Documentation Writing/Process Report/Bloom 1 Octavian.docx
+++ b/Documentation Writing/Process Report/Bloom 1 Octavian.docx
@@ -1,6 +1,6 @@
 
 <file path=word/document.xml><?xml version="1.0" encoding="utf-8"?>
-<w:document xmlns:wpc="http://schemas.microsoft.com/office/word/2010/wordprocessingCanvas" xmlns:cx="http://schemas.microsoft.com/office/drawing/2014/chartex" xmlns:cx1="http://schemas.microsoft.com/office/drawing/2015/9/8/chartex" xmlns:cx2="http://schemas.microsoft.com/office/drawing/2015/10/21/chartex" xmlns:mc="http://schemas.openxmlformats.org/markup-compatibility/2006" xmlns:o="urn:schemas-microsoft-com:office:office" xmlns:r="http://schemas.openxmlformats.org/officeDocument/2006/relationships" xmlns:m="http://schemas.openxmlformats.org/officeDocument/2006/math" xmlns:v="urn:schemas-microsoft-com:vml" xmlns:wp14="http://schemas.microsoft.com/office/word/2010/wordprocessingDrawing" xmlns:wp="http://schemas.openxmlformats.org/drawingml/2006/wordprocessingDrawing" xmlns:w10="urn:schemas-microsoft-com:office:word" xmlns:w="http://schemas.openxmlformats.org/wordprocessingml/2006/main" xmlns:w14="http://schemas.microsoft.com/office/word/2010/wordml" xmlns:w15="http://schemas.microsoft.com/office/word/2012/wordml" xmlns:w16se="http://schemas.microsoft.com/office/word/2015/wordml/symex" xmlns:wpg="http://schemas.microsoft.com/office/word/2010/wordprocessingGroup" xmlns:wpi="http://schemas.microsoft.com/office/word/2010/wordprocessingInk" xmlns:wne="http://schemas.microsoft.com/office/word/2006/wordml" xmlns:wps="http://schemas.microsoft.com/office/word/2010/wordprocessingShape" mc:Ignorable="w14 w15 w16se wp14">
+<w:document xmlns:wpc="http://schemas.microsoft.com/office/word/2010/wordprocessingCanvas" xmlns:cx="http://schemas.microsoft.com/office/drawing/2014/chartex" xmlns:cx1="http://schemas.microsoft.com/office/drawing/2015/9/8/chartex" xmlns:cx2="http://schemas.microsoft.com/office/drawing/2015/10/21/chartex" xmlns:cx3="http://schemas.microsoft.com/office/drawing/2016/5/9/chartex" xmlns:cx4="http://schemas.microsoft.com/office/drawing/2016/5/10/chartex" xmlns:cx5="http://schemas.microsoft.com/office/drawing/2016/5/11/chartex" xmlns:mc="http://schemas.openxmlformats.org/markup-compatibility/2006" xmlns:o="urn:schemas-microsoft-com:office:office" xmlns:r="http://schemas.openxmlformats.org/officeDocument/2006/relationships" xmlns:m="http://schemas.openxmlformats.org/officeDocument/2006/math" xmlns:v="urn:schemas-microsoft-com:vml" xmlns:wp14="http://schemas.microsoft.com/office/word/2010/wordprocessingDrawing" xmlns:wp="http://schemas.openxmlformats.org/drawingml/2006/wordprocessingDrawing" xmlns:w10="urn:schemas-microsoft-com:office:word" xmlns:w="http://schemas.openxmlformats.org/wordprocessingml/2006/main" xmlns:w14="http://schemas.microsoft.com/office/word/2010/wordml" xmlns:w15="http://schemas.microsoft.com/office/word/2012/wordml" xmlns:w16se="http://schemas.microsoft.com/office/word/2015/wordml/symex" xmlns:wpg="http://schemas.microsoft.com/office/word/2010/wordprocessingGroup" xmlns:wpi="http://schemas.microsoft.com/office/word/2010/wordprocessingInk" xmlns:wne="http://schemas.microsoft.com/office/word/2006/wordml" xmlns:wps="http://schemas.microsoft.com/office/word/2010/wordprocessingShape" mc:Ignorable="w14 w15 w16se wp14">
   <w:body>
     <w:p/>
     <w:p>
@@ -876,7 +876,7 @@
                 <w:rFonts w:ascii="Franklin Gothic Book" w:hAnsi="Franklin Gothic Book" w:cs="Arial"/>
                 <w:lang w:val="en-GB"/>
               </w:rPr>
-              <w:t>6</w:t>
+              <w:t>X</w:t>
             </w:r>
           </w:p>
         </w:tc>
@@ -948,7 +948,7 @@
                 <w:rFonts w:ascii="Franklin Gothic Book" w:hAnsi="Franklin Gothic Book" w:cs="Arial"/>
                 <w:lang w:val="en-GB"/>
               </w:rPr>
-              <w:t>6</w:t>
+              <w:t>X</w:t>
             </w:r>
           </w:p>
         </w:tc>
@@ -1046,7 +1046,7 @@
                 <w:highlight w:val="red"/>
                 <w:lang w:val="en-GB"/>
               </w:rPr>
-              <w:t>5</w:t>
+              <w:t>X</w:t>
             </w:r>
           </w:p>
         </w:tc>
@@ -1110,7 +1110,7 @@
                 <w:highlight w:val="red"/>
                 <w:lang w:val="en-GB"/>
               </w:rPr>
-              <w:t>5</w:t>
+              <w:t>X</w:t>
             </w:r>
           </w:p>
         </w:tc>
@@ -1178,7 +1178,7 @@
                 <w:highlight w:val="red"/>
                 <w:lang w:val="en-GB"/>
               </w:rPr>
-              <w:t>5</w:t>
+              <w:t>x</w:t>
             </w:r>
           </w:p>
         </w:tc>
@@ -1202,7 +1202,7 @@
                 <w:highlight w:val="red"/>
                 <w:lang w:val="en-GB"/>
               </w:rPr>
-              <w:t>5</w:t>
+              <w:t>X</w:t>
             </w:r>
           </w:p>
         </w:tc>
@@ -1265,132 +1265,50 @@
                 <w:rFonts w:ascii="Franklin Gothic Book" w:hAnsi="Franklin Gothic Book" w:cs="Arial"/>
                 <w:lang w:val="en-GB"/>
               </w:rPr>
-              <w:t>5</w:t>
-            </w:r>
-          </w:p>
-        </w:tc>
-      </w:tr>
-      <w:tr>
-        <w:tc>
-          <w:tcPr>
-            <w:tcW w:w="2704" w:type="dxa"/>
-            <w:vMerge w:val="restart"/>
-          </w:tcPr>
-          <w:p>
-            <w:pPr>
-              <w:rPr>
-                <w:rFonts w:ascii="Franklin Gothic Book" w:hAnsi="Franklin Gothic Book" w:cs="Arial"/>
-                <w:lang w:val="en-GB"/>
-              </w:rPr>
-            </w:pPr>
-            <w:r>
-              <w:rPr>
-                <w:rFonts w:ascii="Franklin Gothic Book" w:hAnsi="Franklin Gothic Book" w:cs="Arial"/>
-                <w:b/>
-                <w:lang w:val="en-GB"/>
-              </w:rPr>
-              <w:t xml:space="preserve">Good </w:t>
-            </w:r>
-          </w:p>
-        </w:tc>
-        <w:tc>
-          <w:tcPr>
-            <w:tcW w:w="773" w:type="dxa"/>
-          </w:tcPr>
-          <w:p>
-            <w:pPr>
-              <w:rPr>
-                <w:rFonts w:ascii="Franklin Gothic Book" w:hAnsi="Franklin Gothic Book" w:cs="Arial"/>
-                <w:lang w:val="en-GB"/>
-              </w:rPr>
-            </w:pPr>
-            <w:r>
-              <w:rPr>
-                <w:rFonts w:ascii="Franklin Gothic Book" w:hAnsi="Franklin Gothic Book" w:cs="Arial"/>
-                <w:lang w:val="en-GB"/>
-              </w:rPr>
-              <w:t>4</w:t>
-            </w:r>
-          </w:p>
-        </w:tc>
-        <w:tc>
-          <w:tcPr>
-            <w:tcW w:w="579" w:type="dxa"/>
-          </w:tcPr>
-          <w:p>
-            <w:pPr>
-              <w:rPr>
-                <w:rFonts w:ascii="Franklin Gothic Book" w:hAnsi="Franklin Gothic Book" w:cs="Arial"/>
-                <w:highlight w:val="red"/>
-                <w:lang w:val="en-GB"/>
-              </w:rPr>
-            </w:pPr>
-            <w:r>
-              <w:rPr>
-                <w:rFonts w:ascii="Franklin Gothic Book" w:hAnsi="Franklin Gothic Book" w:cs="Arial"/>
-                <w:highlight w:val="red"/>
-                <w:lang w:val="en-GB"/>
-              </w:rPr>
-              <w:t>4</w:t>
-            </w:r>
-          </w:p>
-        </w:tc>
-        <w:tc>
-          <w:tcPr>
-            <w:tcW w:w="764" w:type="dxa"/>
-          </w:tcPr>
-          <w:p>
-            <w:pPr>
-              <w:rPr>
-                <w:rFonts w:ascii="Franklin Gothic Book" w:hAnsi="Franklin Gothic Book" w:cs="Arial"/>
-                <w:highlight w:val="red"/>
-                <w:lang w:val="en-GB"/>
-              </w:rPr>
-            </w:pPr>
-          </w:p>
-        </w:tc>
-        <w:tc>
-          <w:tcPr>
-            <w:tcW w:w="610" w:type="dxa"/>
-          </w:tcPr>
-          <w:p>
-            <w:pPr>
-              <w:rPr>
-                <w:rFonts w:ascii="Franklin Gothic Book" w:hAnsi="Franklin Gothic Book" w:cs="Arial"/>
-                <w:color w:val="FF0000"/>
-                <w:highlight w:val="red"/>
-                <w:lang w:val="en-GB"/>
-              </w:rPr>
-            </w:pPr>
-            <w:r>
-              <w:rPr>
-                <w:rFonts w:ascii="Franklin Gothic Book" w:hAnsi="Franklin Gothic Book" w:cs="Arial"/>
-                <w:color w:val="FF0000"/>
-                <w:highlight w:val="red"/>
-                <w:lang w:val="en-GB"/>
-              </w:rPr>
-              <w:t>4</w:t>
+              <w:t>x</w:t>
             </w:r>
             <w:bookmarkStart w:id="0" w:name="_GoBack"/>
             <w:bookmarkEnd w:id="0"/>
           </w:p>
         </w:tc>
-        <w:tc>
-          <w:tcPr>
-            <w:tcW w:w="666" w:type="dxa"/>
-          </w:tcPr>
-          <w:p>
-            <w:pPr>
-              <w:rPr>
-                <w:rFonts w:ascii="Franklin Gothic Book" w:hAnsi="Franklin Gothic Book" w:cs="Arial"/>
-                <w:highlight w:val="red"/>
+      </w:tr>
+      <w:tr>
+        <w:tc>
+          <w:tcPr>
+            <w:tcW w:w="2704" w:type="dxa"/>
+            <w:vMerge w:val="restart"/>
+          </w:tcPr>
+          <w:p>
+            <w:pPr>
+              <w:rPr>
+                <w:rFonts w:ascii="Franklin Gothic Book" w:hAnsi="Franklin Gothic Book" w:cs="Arial"/>
                 <w:lang w:val="en-GB"/>
               </w:rPr>
             </w:pPr>
             <w:r>
               <w:rPr>
                 <w:rFonts w:ascii="Franklin Gothic Book" w:hAnsi="Franklin Gothic Book" w:cs="Arial"/>
-                <w:highlight w:val="red"/>
+                <w:b/>
+                <w:lang w:val="en-GB"/>
+              </w:rPr>
+              <w:t xml:space="preserve">Good </w:t>
+            </w:r>
+          </w:p>
+        </w:tc>
+        <w:tc>
+          <w:tcPr>
+            <w:tcW w:w="773" w:type="dxa"/>
+          </w:tcPr>
+          <w:p>
+            <w:pPr>
+              <w:rPr>
+                <w:rFonts w:ascii="Franklin Gothic Book" w:hAnsi="Franklin Gothic Book" w:cs="Arial"/>
+                <w:lang w:val="en-GB"/>
+              </w:rPr>
+            </w:pPr>
+            <w:r>
+              <w:rPr>
+                <w:rFonts w:ascii="Franklin Gothic Book" w:hAnsi="Franklin Gothic Book" w:cs="Arial"/>
                 <w:lang w:val="en-GB"/>
               </w:rPr>
               <w:t>4</w:t>
@@ -1399,6 +1317,66 @@
         </w:tc>
         <w:tc>
           <w:tcPr>
+            <w:tcW w:w="579" w:type="dxa"/>
+          </w:tcPr>
+          <w:p>
+            <w:pPr>
+              <w:rPr>
+                <w:rFonts w:ascii="Franklin Gothic Book" w:hAnsi="Franklin Gothic Book" w:cs="Arial"/>
+                <w:highlight w:val="red"/>
+                <w:lang w:val="en-GB"/>
+              </w:rPr>
+            </w:pPr>
+            <w:r>
+              <w:rPr>
+                <w:rFonts w:ascii="Franklin Gothic Book" w:hAnsi="Franklin Gothic Book" w:cs="Arial"/>
+                <w:highlight w:val="red"/>
+                <w:lang w:val="en-GB"/>
+              </w:rPr>
+              <w:t>X</w:t>
+            </w:r>
+          </w:p>
+        </w:tc>
+        <w:tc>
+          <w:tcPr>
+            <w:tcW w:w="764" w:type="dxa"/>
+          </w:tcPr>
+          <w:p>
+            <w:pPr>
+              <w:rPr>
+                <w:rFonts w:ascii="Franklin Gothic Book" w:hAnsi="Franklin Gothic Book" w:cs="Arial"/>
+                <w:highlight w:val="red"/>
+                <w:lang w:val="en-GB"/>
+              </w:rPr>
+            </w:pPr>
+          </w:p>
+        </w:tc>
+        <w:tc>
+          <w:tcPr>
+            <w:tcW w:w="610" w:type="dxa"/>
+          </w:tcPr>
+          <w:p>
+            <w:pPr>
+              <w:rPr>
+                <w:rFonts w:ascii="Franklin Gothic Book" w:hAnsi="Franklin Gothic Book" w:cs="Arial"/>
+                <w:color w:val="FF0000"/>
+                <w:highlight w:val="red"/>
+                <w:lang w:val="en-GB"/>
+              </w:rPr>
+            </w:pPr>
+            <w:r>
+              <w:rPr>
+                <w:rFonts w:ascii="Franklin Gothic Book" w:hAnsi="Franklin Gothic Book" w:cs="Arial"/>
+                <w:color w:val="FF0000"/>
+                <w:highlight w:val="red"/>
+                <w:lang w:val="en-GB"/>
+              </w:rPr>
+              <w:t>x</w:t>
+            </w:r>
+          </w:p>
+        </w:tc>
+        <w:tc>
+          <w:tcPr>
             <w:tcW w:w="666" w:type="dxa"/>
           </w:tcPr>
           <w:p>
@@ -1409,13 +1387,27 @@
                 <w:lang w:val="en-GB"/>
               </w:rPr>
             </w:pPr>
+          </w:p>
+        </w:tc>
+        <w:tc>
+          <w:tcPr>
+            <w:tcW w:w="666" w:type="dxa"/>
+          </w:tcPr>
+          <w:p>
+            <w:pPr>
+              <w:rPr>
+                <w:rFonts w:ascii="Franklin Gothic Book" w:hAnsi="Franklin Gothic Book" w:cs="Arial"/>
+                <w:highlight w:val="red"/>
+                <w:lang w:val="en-GB"/>
+              </w:rPr>
+            </w:pPr>
             <w:r>
               <w:rPr>
                 <w:rFonts w:ascii="Franklin Gothic Book" w:hAnsi="Franklin Gothic Book" w:cs="Arial"/>
                 <w:highlight w:val="red"/>
                 <w:lang w:val="en-GB"/>
               </w:rPr>
-              <w:t>4</w:t>
+              <w:t>X</w:t>
             </w:r>
           </w:p>
         </w:tc>
@@ -1451,7 +1443,7 @@
                 <w:highlight w:val="red"/>
                 <w:lang w:val="en-GB"/>
               </w:rPr>
-              <w:t>4</w:t>
+              <w:t>X</w:t>
             </w:r>
           </w:p>
         </w:tc>
@@ -1490,7 +1482,7 @@
                 <w:highlight w:val="red"/>
                 <w:lang w:val="en-GB"/>
               </w:rPr>
-              <w:t>4</w:t>
+              <w:t>X</w:t>
             </w:r>
           </w:p>
         </w:tc>
@@ -1544,7 +1536,7 @@
                 <w:highlight w:val="red"/>
                 <w:lang w:val="en-GB"/>
               </w:rPr>
-              <w:t>4</w:t>
+              <w:t>X</w:t>
             </w:r>
           </w:p>
         </w:tc>
@@ -1581,7 +1573,7 @@
                 <w:highlight w:val="red"/>
                 <w:lang w:val="en-GB"/>
               </w:rPr>
-              <w:t>4</w:t>
+              <w:t>x</w:t>
             </w:r>
           </w:p>
         </w:tc>
@@ -2479,6 +2471,13 @@
                 <w:lang w:val="en-GB"/>
               </w:rPr>
             </w:pPr>
+            <w:r>
+              <w:rPr>
+                <w:rFonts w:ascii="Franklin Gothic Book" w:hAnsi="Franklin Gothic Book" w:cs="Arial"/>
+                <w:lang w:val="en-GB"/>
+              </w:rPr>
+              <w:t>X</w:t>
+            </w:r>
           </w:p>
         </w:tc>
         <w:tc>
@@ -4310,7 +4309,7 @@
 </file>
 
 <file path=word/endnotes.xml><?xml version="1.0" encoding="utf-8"?>
-<w:endnotes xmlns:wpc="http://schemas.microsoft.com/office/word/2010/wordprocessingCanvas" xmlns:cx="http://schemas.microsoft.com/office/drawing/2014/chartex" xmlns:cx1="http://schemas.microsoft.com/office/drawing/2015/9/8/chartex" xmlns:cx2="http://schemas.microsoft.com/office/drawing/2015/10/21/chartex" xmlns:mc="http://schemas.openxmlformats.org/markup-compatibility/2006" xmlns:o="urn:schemas-microsoft-com:office:office" xmlns:r="http://schemas.openxmlformats.org/officeDocument/2006/relationships" xmlns:m="http://schemas.openxmlformats.org/officeDocument/2006/math" xmlns:v="urn:schemas-microsoft-com:vml" xmlns:wp14="http://schemas.microsoft.com/office/word/2010/wordprocessingDrawing" xmlns:wp="http://schemas.openxmlformats.org/drawingml/2006/wordprocessingDrawing" xmlns:w10="urn:schemas-microsoft-com:office:word" xmlns:w="http://schemas.openxmlformats.org/wordprocessingml/2006/main" xmlns:w14="http://schemas.microsoft.com/office/word/2010/wordml" xmlns:w15="http://schemas.microsoft.com/office/word/2012/wordml" xmlns:w16se="http://schemas.microsoft.com/office/word/2015/wordml/symex" xmlns:wpg="http://schemas.microsoft.com/office/word/2010/wordprocessingGroup" xmlns:wpi="http://schemas.microsoft.com/office/word/2010/wordprocessingInk" xmlns:wne="http://schemas.microsoft.com/office/word/2006/wordml" xmlns:wps="http://schemas.microsoft.com/office/word/2010/wordprocessingShape" mc:Ignorable="w14 w15 w16se wp14">
+<w:endnotes xmlns:wpc="http://schemas.microsoft.com/office/word/2010/wordprocessingCanvas" xmlns:cx="http://schemas.microsoft.com/office/drawing/2014/chartex" xmlns:cx1="http://schemas.microsoft.com/office/drawing/2015/9/8/chartex" xmlns:cx2="http://schemas.microsoft.com/office/drawing/2015/10/21/chartex" xmlns:cx3="http://schemas.microsoft.com/office/drawing/2016/5/9/chartex" xmlns:cx4="http://schemas.microsoft.com/office/drawing/2016/5/10/chartex" xmlns:cx5="http://schemas.microsoft.com/office/drawing/2016/5/11/chartex" xmlns:mc="http://schemas.openxmlformats.org/markup-compatibility/2006" xmlns:o="urn:schemas-microsoft-com:office:office" xmlns:r="http://schemas.openxmlformats.org/officeDocument/2006/relationships" xmlns:m="http://schemas.openxmlformats.org/officeDocument/2006/math" xmlns:v="urn:schemas-microsoft-com:vml" xmlns:wp14="http://schemas.microsoft.com/office/word/2010/wordprocessingDrawing" xmlns:wp="http://schemas.openxmlformats.org/drawingml/2006/wordprocessingDrawing" xmlns:w10="urn:schemas-microsoft-com:office:word" xmlns:w="http://schemas.openxmlformats.org/wordprocessingml/2006/main" xmlns:w14="http://schemas.microsoft.com/office/word/2010/wordml" xmlns:w15="http://schemas.microsoft.com/office/word/2012/wordml" xmlns:w16se="http://schemas.microsoft.com/office/word/2015/wordml/symex" xmlns:wpg="http://schemas.microsoft.com/office/word/2010/wordprocessingGroup" xmlns:wpi="http://schemas.microsoft.com/office/word/2010/wordprocessingInk" xmlns:wne="http://schemas.microsoft.com/office/word/2006/wordml" xmlns:wps="http://schemas.microsoft.com/office/word/2010/wordprocessingShape" mc:Ignorable="w14 w15 w16se wp14">
   <w:endnote w:type="separator" w:id="-1">
     <w:p>
       <w:r>
@@ -4329,7 +4328,7 @@
 </file>
 
 <file path=word/footnotes.xml><?xml version="1.0" encoding="utf-8"?>
-<w:footnotes xmlns:wpc="http://schemas.microsoft.com/office/word/2010/wordprocessingCanvas" xmlns:cx="http://schemas.microsoft.com/office/drawing/2014/chartex" xmlns:cx1="http://schemas.microsoft.com/office/drawing/2015/9/8/chartex" xmlns:cx2="http://schemas.microsoft.com/office/drawing/2015/10/21/chartex" xmlns:mc="http://schemas.openxmlformats.org/markup-compatibility/2006" xmlns:o="urn:schemas-microsoft-com:office:office" xmlns:r="http://schemas.openxmlformats.org/officeDocument/2006/relationships" xmlns:m="http://schemas.openxmlformats.org/officeDocument/2006/math" xmlns:v="urn:schemas-microsoft-com:vml" xmlns:wp14="http://schemas.microsoft.com/office/word/2010/wordprocessingDrawing" xmlns:wp="http://schemas.openxmlformats.org/drawingml/2006/wordprocessingDrawing" xmlns:w10="urn:schemas-microsoft-com:office:word" xmlns:w="http://schemas.openxmlformats.org/wordprocessingml/2006/main" xmlns:w14="http://schemas.microsoft.com/office/word/2010/wordml" xmlns:w15="http://schemas.microsoft.com/office/word/2012/wordml" xmlns:w16se="http://schemas.microsoft.com/office/word/2015/wordml/symex" xmlns:wpg="http://schemas.microsoft.com/office/word/2010/wordprocessingGroup" xmlns:wpi="http://schemas.microsoft.com/office/word/2010/wordprocessingInk" xmlns:wne="http://schemas.microsoft.com/office/word/2006/wordml" xmlns:wps="http://schemas.microsoft.com/office/word/2010/wordprocessingShape" mc:Ignorable="w14 w15 w16se wp14">
+<w:footnotes xmlns:wpc="http://schemas.microsoft.com/office/word/2010/wordprocessingCanvas" xmlns:cx="http://schemas.microsoft.com/office/drawing/2014/chartex" xmlns:cx1="http://schemas.microsoft.com/office/drawing/2015/9/8/chartex" xmlns:cx2="http://schemas.microsoft.com/office/drawing/2015/10/21/chartex" xmlns:cx3="http://schemas.microsoft.com/office/drawing/2016/5/9/chartex" xmlns:cx4="http://schemas.microsoft.com/office/drawing/2016/5/10/chartex" xmlns:cx5="http://schemas.microsoft.com/office/drawing/2016/5/11/chartex" xmlns:mc="http://schemas.openxmlformats.org/markup-compatibility/2006" xmlns:o="urn:schemas-microsoft-com:office:office" xmlns:r="http://schemas.openxmlformats.org/officeDocument/2006/relationships" xmlns:m="http://schemas.openxmlformats.org/officeDocument/2006/math" xmlns:v="urn:schemas-microsoft-com:vml" xmlns:wp14="http://schemas.microsoft.com/office/word/2010/wordprocessingDrawing" xmlns:wp="http://schemas.openxmlformats.org/drawingml/2006/wordprocessingDrawing" xmlns:w10="urn:schemas-microsoft-com:office:word" xmlns:w="http://schemas.openxmlformats.org/wordprocessingml/2006/main" xmlns:w14="http://schemas.microsoft.com/office/word/2010/wordml" xmlns:w15="http://schemas.microsoft.com/office/word/2012/wordml" xmlns:w16se="http://schemas.microsoft.com/office/word/2015/wordml/symex" xmlns:wpg="http://schemas.microsoft.com/office/word/2010/wordprocessingGroup" xmlns:wpi="http://schemas.microsoft.com/office/word/2010/wordprocessingInk" xmlns:wne="http://schemas.microsoft.com/office/word/2006/wordml" xmlns:wps="http://schemas.microsoft.com/office/word/2010/wordprocessingShape" mc:Ignorable="w14 w15 w16se wp14">
   <w:footnote w:type="separator" w:id="-1">
     <w:p>
       <w:r>
@@ -4364,7 +4363,7 @@
       </w:pPr>
     </w:pPrDefault>
   </w:docDefaults>
-  <w:latentStyles w:defLockedState="0" w:defUIPriority="99" w:defSemiHidden="0" w:defUnhideWhenUsed="0" w:defQFormat="0" w:count="373">
+  <w:latentStyles w:defLockedState="0" w:defUIPriority="99" w:defSemiHidden="0" w:defUnhideWhenUsed="0" w:defQFormat="0" w:count="374">
     <w:lsdException w:name="Normal" w:uiPriority="0" w:qFormat="1"/>
     <w:lsdException w:name="heading 1" w:uiPriority="9" w:qFormat="1"/>
     <w:lsdException w:name="heading 2" w:semiHidden="1" w:uiPriority="9" w:unhideWhenUsed="1" w:qFormat="1"/>
@@ -4470,6 +4469,7 @@
     <w:lsdException w:name="HTML Sample" w:semiHidden="1" w:unhideWhenUsed="1"/>
     <w:lsdException w:name="HTML Typewriter" w:semiHidden="1" w:unhideWhenUsed="1"/>
     <w:lsdException w:name="HTML Variable" w:semiHidden="1" w:unhideWhenUsed="1"/>
+    <w:lsdException w:name="Normal Table" w:semiHidden="1" w:unhideWhenUsed="1"/>
     <w:lsdException w:name="annotation subject" w:semiHidden="1" w:unhideWhenUsed="1"/>
     <w:lsdException w:name="No List" w:semiHidden="1" w:unhideWhenUsed="1"/>
     <w:lsdException w:name="Outline List 1" w:semiHidden="1" w:unhideWhenUsed="1"/>
@@ -4515,9 +4515,11 @@
     <w:lsdException w:name="Table Subtle 1" w:semiHidden="1" w:unhideWhenUsed="1"/>
     <w:lsdException w:name="Table Subtle 2" w:semiHidden="1" w:unhideWhenUsed="1"/>
     <w:lsdException w:name="Table Web 1" w:semiHidden="1" w:unhideWhenUsed="1"/>
+    <w:lsdException w:name="Table Web 2" w:semiHidden="1" w:unhideWhenUsed="1"/>
     <w:lsdException w:name="Table Web 3" w:semiHidden="1" w:unhideWhenUsed="1"/>
     <w:lsdException w:name="Balloon Text" w:semiHidden="1" w:unhideWhenUsed="1"/>
     <w:lsdException w:name="Table Grid" w:uiPriority="59"/>
+    <w:lsdException w:name="Table Theme" w:semiHidden="1" w:unhideWhenUsed="1"/>
     <w:lsdException w:name="Placeholder Text" w:semiHidden="1"/>
     <w:lsdException w:name="No Spacing" w:uiPriority="1" w:qFormat="1"/>
     <w:lsdException w:name="Light Shading" w:uiPriority="60"/>
@@ -4735,6 +4737,7 @@
     <w:lsdException w:name="List Table 7 Colorful Accent 6" w:uiPriority="52"/>
     <w:lsdException w:name="Mention" w:semiHidden="1" w:unhideWhenUsed="1"/>
     <w:lsdException w:name="Smart Hyperlink" w:semiHidden="1" w:unhideWhenUsed="1"/>
+    <w:lsdException w:name="Hashtag" w:semiHidden="1" w:unhideWhenUsed="1"/>
   </w:latentStyles>
   <w:style w:type="paragraph" w:default="1" w:styleId="Normal">
     <w:name w:val="Normal"/>
@@ -5500,15 +5503,6 @@
 </file>
 
 <file path=customXml/item1.xml><?xml version="1.0" encoding="utf-8"?>
-<?mso-contentType ?>
-<FormTemplates xmlns="http://schemas.microsoft.com/sharepoint/v3/contenttype/forms">
-  <Display>DocumentLibraryForm</Display>
-  <Edit>DocumentLibraryForm</Edit>
-  <New>DocumentLibraryForm</New>
-</FormTemplates>
-</file>
-
-<file path=customXml/item2.xml><?xml version="1.0" encoding="utf-8"?>
 <ct:contentTypeSchema xmlns:ct="http://schemas.microsoft.com/office/2006/metadata/contentType" xmlns:ma="http://schemas.microsoft.com/office/2006/metadata/properties/metaAttributes" ct:_="" ma:_="" ma:contentTypeName="Document" ma:contentTypeID="0x010100279EA0C386F1594A972F34BE6955C5B5" ma:contentTypeVersion="" ma:contentTypeDescription="Create a new document." ma:contentTypeScope="" ma:versionID="11548be3e6b2511830ca86bf954a6fd2">
   <xsd:schema xmlns:xsd="http://www.w3.org/2001/XMLSchema" xmlns:xs="http://www.w3.org/2001/XMLSchema" xmlns:p="http://schemas.microsoft.com/office/2006/metadata/properties" xmlns:ns2="d9057789-0c44-4cfc-98b3-3cd2311c47eb" xmlns:ns3="http://schemas.microsoft.com/sharepoint/v4" targetNamespace="http://schemas.microsoft.com/office/2006/metadata/properties" ma:root="true" ma:fieldsID="c9e7e20fc864c76ba8e0f0ee71b4d936" ns2:_="" ns3:_="">
     <xsd:import namespace="d9057789-0c44-4cfc-98b3-3cd2311c47eb"/>
@@ -5663,7 +5657,7 @@
 </ct:contentTypeSchema>
 </file>
 
-<file path=customXml/item3.xml><?xml version="1.0" encoding="utf-8"?>
+<file path=customXml/item2.xml><?xml version="1.0" encoding="utf-8"?>
 <p:properties xmlns:p="http://schemas.microsoft.com/office/2006/metadata/properties" xmlns:xsi="http://www.w3.org/2001/XMLSchema-instance" xmlns:pc="http://schemas.microsoft.com/office/infopath/2007/PartnerControls">
   <documentManagement>
     <Session_x0020_Date xmlns="d9057789-0c44-4cfc-98b3-3cd2311c47eb">2016-08-31T22:00:00+00:00</Session_x0020_Date>
@@ -5673,19 +5667,20 @@
 </p:properties>
 </file>
 
+<file path=customXml/item3.xml><?xml version="1.0" encoding="utf-8"?>
+<?mso-contentType ?>
+<FormTemplates xmlns="http://schemas.microsoft.com/sharepoint/v3/contenttype/forms">
+  <Display>DocumentLibraryForm</Display>
+  <Edit>DocumentLibraryForm</Edit>
+  <New>DocumentLibraryForm</New>
+</FormTemplates>
+</file>
+
 <file path=customXml/item4.xml><?xml version="1.0" encoding="utf-8"?>
 <b:Sources xmlns:b="http://schemas.openxmlformats.org/officeDocument/2006/bibliography" xmlns="http://schemas.openxmlformats.org/officeDocument/2006/bibliography" SelectedStyle="\APA.XSL" StyleName="APA"/>
 </file>
 
 <file path=customXml/itemProps1.xml><?xml version="1.0" encoding="utf-8"?>
-<ds:datastoreItem xmlns:ds="http://schemas.openxmlformats.org/officeDocument/2006/customXml" ds:itemID="{742B531C-3B41-46E1-962D-19CE4E4C37E3}">
-  <ds:schemaRefs>
-    <ds:schemaRef ds:uri="http://schemas.microsoft.com/sharepoint/v3/contenttype/forms"/>
-  </ds:schemaRefs>
-</ds:datastoreItem>
-</file>
-
-<file path=customXml/itemProps2.xml><?xml version="1.0" encoding="utf-8"?>
 <ds:datastoreItem xmlns:ds="http://schemas.openxmlformats.org/officeDocument/2006/customXml" ds:itemID="{CCC0AB75-7711-4242-A15F-87CB3553CEF8}">
   <ds:schemaRefs>
     <ds:schemaRef ds:uri="http://schemas.microsoft.com/office/2006/metadata/contentType"/>
@@ -5704,7 +5699,7 @@
 </ds:datastoreItem>
 </file>
 
-<file path=customXml/itemProps3.xml><?xml version="1.0" encoding="utf-8"?>
+<file path=customXml/itemProps2.xml><?xml version="1.0" encoding="utf-8"?>
 <ds:datastoreItem xmlns:ds="http://schemas.openxmlformats.org/officeDocument/2006/customXml" ds:itemID="{4CE40318-5978-4995-9D98-9C5AC76C6897}">
   <ds:schemaRefs>
     <ds:schemaRef ds:uri="http://schemas.microsoft.com/office/2006/metadata/properties"/>
@@ -5715,8 +5710,16 @@
 </ds:datastoreItem>
 </file>
 
+<file path=customXml/itemProps3.xml><?xml version="1.0" encoding="utf-8"?>
+<ds:datastoreItem xmlns:ds="http://schemas.openxmlformats.org/officeDocument/2006/customXml" ds:itemID="{742B531C-3B41-46E1-962D-19CE4E4C37E3}">
+  <ds:schemaRefs>
+    <ds:schemaRef ds:uri="http://schemas.microsoft.com/sharepoint/v3/contenttype/forms"/>
+  </ds:schemaRefs>
+</ds:datastoreItem>
+</file>
+
 <file path=customXml/itemProps4.xml><?xml version="1.0" encoding="utf-8"?>
-<ds:datastoreItem xmlns:ds="http://schemas.openxmlformats.org/officeDocument/2006/customXml" ds:itemID="{D4F0A47A-DC06-4DD0-8343-2BED06802596}">
+<ds:datastoreItem xmlns:ds="http://schemas.openxmlformats.org/officeDocument/2006/customXml" ds:itemID="{998E1559-3A73-401C-B1E0-CDC3E7AD3368}">
   <ds:schemaRefs>
     <ds:schemaRef ds:uri="http://schemas.openxmlformats.org/officeDocument/2006/bibliography"/>
   </ds:schemaRefs>

</xml_diff>